<commit_message>
Updated my final core java internship report at UpskillCampus
</commit_message>
<xml_diff>
--- a/Final Core Java Internship Report - Pubayan Sanyal.docx
+++ b/Final Core Java Internship Report - Pubayan Sanyal.docx
@@ -169,7 +169,15 @@
               <w:t xml:space="preserve">report </w:t>
             </w:r>
             <w:r>
-              <w:t>provides details of the Industrial Internship provided by upskill Campus and The IoT Academy in collaboration with Industrial Partner UniConverge Technologies Pvt Ltd (UCT).</w:t>
+              <w:t xml:space="preserve">provides details of the Industrial Internship provided by upskill Campus and The IoT Academy in collaboration with Industrial Partner </w:t>
+            </w:r>
+            <w:proofErr w:type="spellStart"/>
+            <w:r>
+              <w:t>UniConverge</w:t>
+            </w:r>
+            <w:proofErr w:type="spellEnd"/>
+            <w:r>
+              <w:t xml:space="preserve"> Technologies Pvt Ltd (UCT).</w:t>
             </w:r>
           </w:p>
           <w:p>
@@ -1243,7 +1251,23 @@
     </w:p>
     <w:p>
       <w:r>
-        <w:t>In the past 6 weeks, every week I learned something new from this internship. In the first week, I studied about UniConverge Technologies, on what domains they work and they address which challenges using which technologies. In the second week, I prepared a UI design for my project using figma. In the third week, I mainly studied about java packages and library code that I could use to implement the music functionalities in my project. The fourth, fifth and sixth weeks I devoted to trying out the code from different java libraries, testing their output and which of them best gives the output meeting the criteria of my project.</w:t>
+        <w:t xml:space="preserve">In the past 6 weeks, every week I learned something new from this internship. In the first week, I studied about </w:t>
+      </w:r>
+      <w:proofErr w:type="spellStart"/>
+      <w:r>
+        <w:t>UniConverge</w:t>
+      </w:r>
+      <w:proofErr w:type="spellEnd"/>
+      <w:r>
+        <w:t xml:space="preserve"> Technologies, on what domains they work and they address which challenges using which technologies. In the second week, I prepared a UI design for my project using </w:t>
+      </w:r>
+      <w:proofErr w:type="spellStart"/>
+      <w:r>
+        <w:t>figma</w:t>
+      </w:r>
+      <w:proofErr w:type="spellEnd"/>
+      <w:r>
+        <w:t>. In the third week, I mainly studied about java packages and library code that I could use to implement the music functionalities in my project. The fourth, fifth and sixth weeks I devoted to trying out the code from different java libraries, testing their output and which of them best gives the output meeting the criteria of my project.</w:t>
       </w:r>
     </w:p>
     <w:p>
@@ -1374,7 +1398,21 @@
         <w:rPr>
           <w:lang w:val="en-US"/>
         </w:rPr>
-        <w:t>About UniConverge Technologies Pvt Ltd</w:t>
+        <w:t xml:space="preserve">About </w:t>
+      </w:r>
+      <w:proofErr w:type="spellStart"/>
+      <w:r>
+        <w:rPr>
+          <w:lang w:val="en-US"/>
+        </w:rPr>
+        <w:t>UniConverge</w:t>
+      </w:r>
+      <w:proofErr w:type="spellEnd"/>
+      <w:r>
+        <w:rPr>
+          <w:lang w:val="en-US"/>
+        </w:rPr>
+        <w:t xml:space="preserve"> Technologies Pvt Ltd</w:t>
       </w:r>
       <w:bookmarkEnd w:id="3"/>
     </w:p>
@@ -1383,7 +1421,15 @@
         <w:t>A company established in 2013 and working i</w:t>
       </w:r>
       <w:r>
-        <w:t>n Digital Transformation domain and providing Industrial solutions with prime focus on sustainability and RoI.</w:t>
+        <w:t xml:space="preserve">n Digital Transformation domain and providing Industrial solutions with prime focus on sustainability and </w:t>
+      </w:r>
+      <w:proofErr w:type="spellStart"/>
+      <w:r>
+        <w:t>RoI</w:t>
+      </w:r>
+      <w:proofErr w:type="spellEnd"/>
+      <w:r>
+        <w:t>.</w:t>
       </w:r>
     </w:p>
     <w:p>
@@ -1395,7 +1441,23 @@
           <w:b/>
           <w:bCs/>
         </w:rPr>
-        <w:t> Cutting Edge Technologies e.g. Internet of Things (IoT), Cyber Security, Cloud computing (AWS, Azure), Machine Learning, Communication Technologies (4G/5G/LoRaWAN), Java Full Stack, Python, Front end </w:t>
+        <w:t> Cutting Edge Technologies e.g. Internet of Things (IoT), Cyber Security, Cloud computing (AWS, Azure), Machine Learning, Communication Technologies (4G/5G/</w:t>
+      </w:r>
+      <w:proofErr w:type="spellStart"/>
+      <w:r>
+        <w:rPr>
+          <w:b/>
+          <w:bCs/>
+        </w:rPr>
+        <w:t>LoRaWAN</w:t>
+      </w:r>
+      <w:proofErr w:type="spellEnd"/>
+      <w:r>
+        <w:rPr>
+          <w:b/>
+          <w:bCs/>
+        </w:rPr>
+        <w:t>), Java Full Stack, Python, Front end </w:t>
       </w:r>
       <w:r>
         <w:t>etc.</w:t>
@@ -1568,7 +1630,15 @@
         <w:t xml:space="preserve"> is an IOT platform designed for quick deployment of IOT applications on the same time providing valuable “insight” for your process/business.</w:t>
       </w:r>
       <w:r>
-        <w:t xml:space="preserve"> It has been built in Java for backend and ReactJS for Front end. It has support for MySQL and various NoSql Databases.</w:t>
+        <w:t xml:space="preserve"> It has been built in Java for backend and ReactJS for Front end. It has support for MySQL and various </w:t>
+      </w:r>
+      <w:proofErr w:type="spellStart"/>
+      <w:r>
+        <w:t>NoSql</w:t>
+      </w:r>
+      <w:proofErr w:type="spellEnd"/>
+      <w:r>
+        <w:t xml:space="preserve"> Databases.</w:t>
       </w:r>
     </w:p>
     <w:p>
@@ -2114,7 +2184,31 @@
         <w:t>s</w:t>
       </w:r>
       <w:r>
-        <w:t xml:space="preserve"> of LoRAWAN teschnology and providing solution in Agritech, Smart cities, Industrial Monitoring, Smart Street Light, Smart Water/ Gas/ Electricity metering solutions etc.</w:t>
+        <w:t xml:space="preserve"> of </w:t>
+      </w:r>
+      <w:proofErr w:type="spellStart"/>
+      <w:r>
+        <w:t>LoRAWAN</w:t>
+      </w:r>
+      <w:proofErr w:type="spellEnd"/>
+      <w:r>
+        <w:t xml:space="preserve"> </w:t>
+      </w:r>
+      <w:proofErr w:type="spellStart"/>
+      <w:r>
+        <w:t>teschnology</w:t>
+      </w:r>
+      <w:proofErr w:type="spellEnd"/>
+      <w:r>
+        <w:t xml:space="preserve"> and providing solution in </w:t>
+      </w:r>
+      <w:proofErr w:type="spellStart"/>
+      <w:r>
+        <w:t>Agritech</w:t>
+      </w:r>
+      <w:proofErr w:type="spellEnd"/>
+      <w:r>
+        <w:t>, Smart cities, Industrial Monitoring, Smart Street Light, Smart Water/ Gas/ Electricity metering solutions etc.</w:t>
       </w:r>
     </w:p>
     <w:p>
@@ -2454,7 +2548,29 @@
                       <w:sz w:val="30"/>
                       <w:szCs w:val="30"/>
                     </w:rPr>
-                    <w:t>Seeing need of upskilling in self paced manner along-with additional support services e.g. Internship, projects, interaction with Industry experts, Career growth Services</w:t>
+                    <w:t xml:space="preserve">Seeing need of upskilling in </w:t>
+                  </w:r>
+                  <w:proofErr w:type="spellStart"/>
+                  <w:r>
+                    <w:rPr>
+                      <w:rFonts w:asciiTheme="minorHAnsi" w:hAnsi="Calibri" w:cstheme="minorBidi"/>
+                      <w:color w:val="000000" w:themeColor="text1"/>
+                      <w:kern w:val="24"/>
+                      <w:sz w:val="30"/>
+                      <w:szCs w:val="30"/>
+                    </w:rPr>
+                    <w:t>self paced</w:t>
+                  </w:r>
+                  <w:proofErr w:type="spellEnd"/>
+                  <w:r>
+                    <w:rPr>
+                      <w:rFonts w:asciiTheme="minorHAnsi" w:hAnsi="Calibri" w:cstheme="minorBidi"/>
+                      <w:color w:val="000000" w:themeColor="text1"/>
+                      <w:kern w:val="24"/>
+                      <w:sz w:val="30"/>
+                      <w:szCs w:val="30"/>
+                    </w:rPr>
+                    <w:t xml:space="preserve"> manner along-with additional support services e.g. Internship, projects, interaction with Industry experts, Career growth Services</w:t>
                   </w:r>
                 </w:p>
               </w:txbxContent>
@@ -2654,6 +2770,7 @@
                     <w:pStyle w:val="NormalWeb"/>
                     <w:spacing w:before="0" w:beforeAutospacing="0" w:after="0" w:afterAutospacing="0"/>
                   </w:pPr>
+                  <w:proofErr w:type="spellStart"/>
                   <w:r>
                     <w:rPr>
                       <w:rFonts w:asciiTheme="minorHAnsi" w:hAnsi="Calibri" w:cstheme="minorBidi"/>
@@ -2662,7 +2779,18 @@
                       <w:sz w:val="30"/>
                       <w:szCs w:val="30"/>
                     </w:rPr>
-                    <w:t>upSkill Campus aiming to upskill 1 million learners in next 5 year</w:t>
+                    <w:t>upSkill</w:t>
+                  </w:r>
+                  <w:proofErr w:type="spellEnd"/>
+                  <w:r>
+                    <w:rPr>
+                      <w:rFonts w:asciiTheme="minorHAnsi" w:hAnsi="Calibri" w:cstheme="minorBidi"/>
+                      <w:color w:val="000000" w:themeColor="text1"/>
+                      <w:kern w:val="24"/>
+                      <w:sz w:val="30"/>
+                      <w:szCs w:val="30"/>
+                    </w:rPr>
+                    <w:t xml:space="preserve"> Campus aiming to upskill 1 million learners in next 5 year</w:t>
                   </w:r>
                 </w:p>
               </w:txbxContent>
@@ -2935,7 +3063,15 @@
         <w:tab/>
       </w:r>
       <w:r>
-        <w:t>Java learning tutorials like javatpoint.com and gfg (geeks for geeks)</w:t>
+        <w:t xml:space="preserve">Java learning tutorials like javatpoint.com and </w:t>
+      </w:r>
+      <w:proofErr w:type="spellStart"/>
+      <w:r>
+        <w:t>gfg</w:t>
+      </w:r>
+      <w:proofErr w:type="spellEnd"/>
+      <w:r>
+        <w:t xml:space="preserve"> (geeks for geeks)</w:t>
       </w:r>
       <w:r>
         <w:tab/>
@@ -2947,7 +3083,14 @@
       </w:r>
       <w:r>
         <w:tab/>
-        <w:t>Youtube channels on java app development</w:t>
+      </w:r>
+      <w:proofErr w:type="spellStart"/>
+      <w:r>
+        <w:t>Youtube</w:t>
+      </w:r>
+      <w:proofErr w:type="spellEnd"/>
+      <w:r>
+        <w:t xml:space="preserve"> channels on java app development</w:t>
       </w:r>
     </w:p>
     <w:p>
@@ -3562,7 +3705,31 @@
     <w:p/>
     <w:p>
       <w:r>
-        <w:t>There do exist a few solutions over the web. Different solutions use different java packages. Some have used java AWT and swing to develop their UI and have used library classes from the java media framework (JMF) package (javax.media) to get their music functionality. Similar to javax.media, others have used javafx and other java music functionality developed packages to implement music play. Some solutions are just to play a single selected music file without any importing or playlists functionality while some solutions are to play music available from the APIs of existing large music companies in the market, whereas others are to play local music files whose locations are included in the source program.</w:t>
+        <w:t>There do exist a few solutions over the web. Different solutions use different java packages. Some have used java AWT and swing to develop their UI and have used library classes from the java media framework (JMF) package (</w:t>
+      </w:r>
+      <w:proofErr w:type="spellStart"/>
+      <w:r>
+        <w:t>javax.media</w:t>
+      </w:r>
+      <w:proofErr w:type="spellEnd"/>
+      <w:r>
+        <w:t xml:space="preserve">) to get their music functionality. Similar to </w:t>
+      </w:r>
+      <w:proofErr w:type="spellStart"/>
+      <w:r>
+        <w:t>javax.media</w:t>
+      </w:r>
+      <w:proofErr w:type="spellEnd"/>
+      <w:r>
+        <w:t xml:space="preserve">, others have used </w:t>
+      </w:r>
+      <w:proofErr w:type="spellStart"/>
+      <w:r>
+        <w:t>javafx</w:t>
+      </w:r>
+      <w:proofErr w:type="spellEnd"/>
+      <w:r>
+        <w:t xml:space="preserve"> and other java music functionality developed packages to implement music play. Some solutions are just to play a single selected music file without any importing or playlists functionality while some solutions are to play music available from the APIs of existing large music companies in the market, whereas others are to play local music files whose locations are included in the source program.</w:t>
       </w:r>
     </w:p>
     <w:p>
@@ -3584,7 +3751,15 @@
         <w:pStyle w:val="Heading2"/>
       </w:pPr>
       <w:r>
-        <w:t>Code submission (Github link)</w:t>
+        <w:t>Code submission (</w:t>
+      </w:r>
+      <w:proofErr w:type="spellStart"/>
+      <w:r>
+        <w:t>Github</w:t>
+      </w:r>
+      <w:proofErr w:type="spellEnd"/>
+      <w:r>
+        <w:t xml:space="preserve"> link)</w:t>
       </w:r>
     </w:p>
     <w:p>
@@ -3598,7 +3773,21 @@
         <w:rPr>
           <w:lang w:val="en-GB"/>
         </w:rPr>
-        <w:t>Below I am submitting my github repository link where I have upload my source code files :-</w:t>
+        <w:t xml:space="preserve">Below I am submitting my </w:t>
+      </w:r>
+      <w:proofErr w:type="spellStart"/>
+      <w:r>
+        <w:rPr>
+          <w:lang w:val="en-GB"/>
+        </w:rPr>
+        <w:t>github</w:t>
+      </w:r>
+      <w:proofErr w:type="spellEnd"/>
+      <w:r>
+        <w:rPr>
+          <w:lang w:val="en-GB"/>
+        </w:rPr>
+        <w:t xml:space="preserve"> repository link where I have upload my source code files :-</w:t>
       </w:r>
     </w:p>
     <w:p>
@@ -3633,7 +3822,15 @@
         </w:rPr>
       </w:pPr>
       <w:r>
-        <w:t xml:space="preserve">Report submission (Github link)  : </w:t>
+        <w:t>Report submission (</w:t>
+      </w:r>
+      <w:proofErr w:type="spellStart"/>
+      <w:r>
+        <w:t>Github</w:t>
+      </w:r>
+      <w:proofErr w:type="spellEnd"/>
+      <w:r>
+        <w:t xml:space="preserve"> link)  : </w:t>
       </w:r>
     </w:p>
     <w:p>
@@ -3651,7 +3848,16 @@
           <v:shape id="Text Box 2" o:spid="_x0000_s2070" type="#_x0000_t202" style="position:absolute;left:0;text-align:left;margin-left:27.7pt;margin-top:51.45pt;width:437.4pt;height:39.75pt;z-index:251666944;visibility:visible;mso-wrap-distance-left:9pt;mso-wrap-distance-top:3.6pt;mso-wrap-distance-right:9pt;mso-wrap-distance-bottom:3.6pt;mso-position-horizontal-relative:text;mso-position-vertical-relative:text;mso-width-relative:margin;mso-height-relative:margin;v-text-anchor:top" o:gfxdata="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">
             <v:textbox>
               <w:txbxContent>
-                <w:p/>
+                <w:p>
+                  <w:hyperlink r:id="rId27" w:history="1">
+                    <w:r>
+                      <w:rPr>
+                        <w:rStyle w:val="Hyperlink"/>
+                      </w:rPr>
+                      <w:t>https://github.com/Pubayan-Sanyal/Core-Java-Internship-Report.git</w:t>
+                    </w:r>
+                  </w:hyperlink>
+                </w:p>
               </w:txbxContent>
             </v:textbox>
             <w10:wrap type="square"/>
@@ -3662,7 +3868,21 @@
         <w:rPr>
           <w:lang w:val="en-GB"/>
         </w:rPr>
-        <w:t>Below I am submitting my github repository link where I have uploaded this internship report itself :-</w:t>
+        <w:t xml:space="preserve">Below I am submitting my </w:t>
+      </w:r>
+      <w:proofErr w:type="spellStart"/>
+      <w:r>
+        <w:rPr>
+          <w:lang w:val="en-GB"/>
+        </w:rPr>
+        <w:t>github</w:t>
+      </w:r>
+      <w:proofErr w:type="spellEnd"/>
+      <w:r>
+        <w:rPr>
+          <w:lang w:val="en-GB"/>
+        </w:rPr>
+        <w:t xml:space="preserve"> repository link where I have uploaded this internship report itself :-</w:t>
       </w:r>
     </w:p>
     <w:p>
@@ -3763,7 +3983,7 @@
                     </pic:cNvPicPr>
                   </pic:nvPicPr>
                   <pic:blipFill>
-                    <a:blip r:embed="rId27">
+                    <a:blip r:embed="rId28">
                       <a:extLst>
                         <a:ext uri="{28A0092B-C50C-407E-A947-70E740481C1C}">
                           <a14:useLocalDpi xmlns:a14="http://schemas.microsoft.com/office/drawing/2010/main" val="0"/>
@@ -3821,7 +4041,7 @@
                     </pic:cNvPicPr>
                   </pic:nvPicPr>
                   <pic:blipFill>
-                    <a:blip r:embed="rId28">
+                    <a:blip r:embed="rId29">
                       <a:extLst>
                         <a:ext uri="{28A0092B-C50C-407E-A947-70E740481C1C}">
                           <a14:useLocalDpi xmlns:a14="http://schemas.microsoft.com/office/drawing/2010/main" val="0"/>
@@ -3875,101 +4095,6 @@
                 <pic:pic xmlns:pic="http://schemas.openxmlformats.org/drawingml/2006/picture">
                   <pic:nvPicPr>
                     <pic:cNvPr id="0" name="Picture 5"/>
-                    <pic:cNvPicPr>
-                      <a:picLocks noChangeAspect="1" noChangeArrowheads="1"/>
-                    </pic:cNvPicPr>
-                  </pic:nvPicPr>
-                  <pic:blipFill>
-                    <a:blip r:embed="rId29">
-                      <a:extLst>
-                        <a:ext uri="{28A0092B-C50C-407E-A947-70E740481C1C}">
-                          <a14:useLocalDpi xmlns:a14="http://schemas.microsoft.com/office/drawing/2010/main" val="0"/>
-                        </a:ext>
-                      </a:extLst>
-                    </a:blip>
-                    <a:srcRect/>
-                    <a:stretch>
-                      <a:fillRect/>
-                    </a:stretch>
-                  </pic:blipFill>
-                  <pic:spPr bwMode="auto">
-                    <a:xfrm>
-                      <a:off x="0" y="0"/>
-                      <a:ext cx="6000750" cy="3361055"/>
-                    </a:xfrm>
-                    <a:prstGeom prst="rect">
-                      <a:avLst/>
-                    </a:prstGeom>
-                    <a:noFill/>
-                    <a:ln>
-                      <a:noFill/>
-                    </a:ln>
-                  </pic:spPr>
-                </pic:pic>
-              </a:graphicData>
-            </a:graphic>
-          </wp:inline>
-        </w:drawing>
-      </w:r>
-    </w:p>
-    <w:p>
-      <w:pPr>
-        <w:pStyle w:val="Caption"/>
-        <w:jc w:val="center"/>
-        <w:rPr>
-          <w:color w:val="auto"/>
-          <w:sz w:val="24"/>
-          <w:szCs w:val="24"/>
-        </w:rPr>
-      </w:pPr>
-      <w:r>
-        <w:rPr>
-          <w:color w:val="auto"/>
-          <w:sz w:val="24"/>
-          <w:szCs w:val="24"/>
-        </w:rPr>
-        <w:t>Above are high level diagrams of the system</w:t>
-      </w:r>
-    </w:p>
-    <w:p/>
-    <w:p>
-      <w:pPr>
-        <w:pStyle w:val="Heading2"/>
-      </w:pPr>
-      <w:bookmarkStart w:id="16" w:name="_Toc139702817"/>
-      <w:r>
-        <w:lastRenderedPageBreak/>
-        <w:t>Low Level Diagram</w:t>
-      </w:r>
-      <w:r>
-        <w:t xml:space="preserve"> (if applicable)</w:t>
-      </w:r>
-      <w:bookmarkEnd w:id="16"/>
-    </w:p>
-    <w:p>
-      <w:pPr>
-        <w:ind w:left="576"/>
-        <w:rPr>
-          <w:lang w:val="en-GB"/>
-        </w:rPr>
-      </w:pPr>
-      <w:r>
-        <w:rPr>
-          <w:noProof/>
-        </w:rPr>
-        <w:drawing>
-          <wp:inline distT="0" distB="0" distL="0" distR="0" wp14:anchorId="395352DC" wp14:editId="76BF6B4B">
-            <wp:extent cx="6000750" cy="3361055"/>
-            <wp:effectExtent l="0" t="0" r="0" b="0"/>
-            <wp:docPr id="10" name="Picture 10"/>
-            <wp:cNvGraphicFramePr>
-              <a:graphicFrameLocks xmlns:a="http://schemas.openxmlformats.org/drawingml/2006/main" noChangeAspect="1"/>
-            </wp:cNvGraphicFramePr>
-            <a:graphic xmlns:a="http://schemas.openxmlformats.org/drawingml/2006/main">
-              <a:graphicData uri="http://schemas.openxmlformats.org/drawingml/2006/picture">
-                <pic:pic xmlns:pic="http://schemas.openxmlformats.org/drawingml/2006/picture">
-                  <pic:nvPicPr>
-                    <pic:cNvPr id="0" name="Picture 7"/>
                     <pic:cNvPicPr>
                       <a:picLocks noChangeAspect="1" noChangeArrowheads="1"/>
                     </pic:cNvPicPr>
@@ -4009,6 +4134,101 @@
     </w:p>
     <w:p>
       <w:pPr>
+        <w:pStyle w:val="Caption"/>
+        <w:jc w:val="center"/>
+        <w:rPr>
+          <w:color w:val="auto"/>
+          <w:sz w:val="24"/>
+          <w:szCs w:val="24"/>
+        </w:rPr>
+      </w:pPr>
+      <w:r>
+        <w:rPr>
+          <w:color w:val="auto"/>
+          <w:sz w:val="24"/>
+          <w:szCs w:val="24"/>
+        </w:rPr>
+        <w:t>Above are high level diagrams of the system</w:t>
+      </w:r>
+    </w:p>
+    <w:p/>
+    <w:p>
+      <w:pPr>
+        <w:pStyle w:val="Heading2"/>
+      </w:pPr>
+      <w:bookmarkStart w:id="16" w:name="_Toc139702817"/>
+      <w:r>
+        <w:lastRenderedPageBreak/>
+        <w:t>Low Level Diagram</w:t>
+      </w:r>
+      <w:r>
+        <w:t xml:space="preserve"> (if applicable)</w:t>
+      </w:r>
+      <w:bookmarkEnd w:id="16"/>
+    </w:p>
+    <w:p>
+      <w:pPr>
+        <w:ind w:left="576"/>
+        <w:rPr>
+          <w:lang w:val="en-GB"/>
+        </w:rPr>
+      </w:pPr>
+      <w:r>
+        <w:rPr>
+          <w:noProof/>
+        </w:rPr>
+        <w:drawing>
+          <wp:inline distT="0" distB="0" distL="0" distR="0" wp14:anchorId="395352DC" wp14:editId="76BF6B4B">
+            <wp:extent cx="6000750" cy="3361055"/>
+            <wp:effectExtent l="0" t="0" r="0" b="0"/>
+            <wp:docPr id="10" name="Picture 10"/>
+            <wp:cNvGraphicFramePr>
+              <a:graphicFrameLocks xmlns:a="http://schemas.openxmlformats.org/drawingml/2006/main" noChangeAspect="1"/>
+            </wp:cNvGraphicFramePr>
+            <a:graphic xmlns:a="http://schemas.openxmlformats.org/drawingml/2006/main">
+              <a:graphicData uri="http://schemas.openxmlformats.org/drawingml/2006/picture">
+                <pic:pic xmlns:pic="http://schemas.openxmlformats.org/drawingml/2006/picture">
+                  <pic:nvPicPr>
+                    <pic:cNvPr id="0" name="Picture 7"/>
+                    <pic:cNvPicPr>
+                      <a:picLocks noChangeAspect="1" noChangeArrowheads="1"/>
+                    </pic:cNvPicPr>
+                  </pic:nvPicPr>
+                  <pic:blipFill>
+                    <a:blip r:embed="rId31">
+                      <a:extLst>
+                        <a:ext uri="{28A0092B-C50C-407E-A947-70E740481C1C}">
+                          <a14:useLocalDpi xmlns:a14="http://schemas.microsoft.com/office/drawing/2010/main" val="0"/>
+                        </a:ext>
+                      </a:extLst>
+                    </a:blip>
+                    <a:srcRect/>
+                    <a:stretch>
+                      <a:fillRect/>
+                    </a:stretch>
+                  </pic:blipFill>
+                  <pic:spPr bwMode="auto">
+                    <a:xfrm>
+                      <a:off x="0" y="0"/>
+                      <a:ext cx="6000750" cy="3361055"/>
+                    </a:xfrm>
+                    <a:prstGeom prst="rect">
+                      <a:avLst/>
+                    </a:prstGeom>
+                    <a:noFill/>
+                    <a:ln>
+                      <a:noFill/>
+                    </a:ln>
+                  </pic:spPr>
+                </pic:pic>
+              </a:graphicData>
+            </a:graphic>
+          </wp:inline>
+        </w:drawing>
+      </w:r>
+    </w:p>
+    <w:p>
+      <w:pPr>
         <w:ind w:left="576"/>
         <w:rPr>
           <w:lang w:val="en-GB"/>
@@ -4036,7 +4256,7 @@
                     </pic:cNvPicPr>
                   </pic:nvPicPr>
                   <pic:blipFill>
-                    <a:blip r:embed="rId31">
+                    <a:blip r:embed="rId32">
                       <a:extLst>
                         <a:ext uri="{28A0092B-C50C-407E-A947-70E740481C1C}">
                           <a14:useLocalDpi xmlns:a14="http://schemas.microsoft.com/office/drawing/2010/main" val="0"/>
@@ -4098,7 +4318,7 @@
                     </pic:cNvPicPr>
                   </pic:nvPicPr>
                   <pic:blipFill>
-                    <a:blip r:embed="rId32">
+                    <a:blip r:embed="rId33">
                       <a:extLst>
                         <a:ext uri="{28A0092B-C50C-407E-A947-70E740481C1C}">
                           <a14:useLocalDpi xmlns:a14="http://schemas.microsoft.com/office/drawing/2010/main" val="0"/>
@@ -4159,7 +4379,7 @@
                     </pic:cNvPicPr>
                   </pic:nvPicPr>
                   <pic:blipFill>
-                    <a:blip r:embed="rId33">
+                    <a:blip r:embed="rId34">
                       <a:extLst>
                         <a:ext uri="{28A0092B-C50C-407E-A947-70E740481C1C}">
                           <a14:useLocalDpi xmlns:a14="http://schemas.microsoft.com/office/drawing/2010/main" val="0"/>
@@ -4268,7 +4488,7 @@
                     </pic:cNvPicPr>
                   </pic:nvPicPr>
                   <pic:blipFill>
-                    <a:blip r:embed="rId34"/>
+                    <a:blip r:embed="rId35"/>
                     <a:stretch>
                       <a:fillRect/>
                     </a:stretch>
@@ -4332,7 +4552,7 @@
                     </pic:cNvPicPr>
                   </pic:nvPicPr>
                   <pic:blipFill>
-                    <a:blip r:embed="rId35">
+                    <a:blip r:embed="rId36">
                       <a:extLst>
                         <a:ext uri="{28A0092B-C50C-407E-A947-70E740481C1C}">
                           <a14:useLocalDpi xmlns:a14="http://schemas.microsoft.com/office/drawing/2010/main" val="0"/>
@@ -4416,7 +4636,7 @@
                     </pic:cNvPicPr>
                   </pic:nvPicPr>
                   <pic:blipFill>
-                    <a:blip r:embed="rId36">
+                    <a:blip r:embed="rId37">
                       <a:extLst>
                         <a:ext uri="{28A0092B-C50C-407E-A947-70E740481C1C}">
                           <a14:useLocalDpi xmlns:a14="http://schemas.microsoft.com/office/drawing/2010/main" val="0"/>
@@ -4661,17 +4881,57 @@
     </w:p>
     <w:p>
       <w:r>
-        <w:t>3. Learning about various java GUI tools like the java AWT , java swing and javafx, comparison of the GUIs created through them and their implementation and advantages. My learnings include which classes are to be used from java GUI packages like AWT, Swing and javafx and which functions are to be called to implement a functional GUI.</w:t>
-      </w:r>
-    </w:p>
-    <w:p>
-      <w:r>
-        <w:t>4. Applying various java frameworks to play music files in the java application created in the system, like java media framework (javax.media package) and javafx music playing tools and which media playing package better suits the needs of my project. Learning to play music files using java classes was completely new to me.</w:t>
-      </w:r>
-    </w:p>
-    <w:p>
-      <w:r>
-        <w:t>5. Learning to add library files like java JAR files to my java project and integration of the library files and java JAR files into my project, including the addition of javafx runtime components to deal with execution command errors in the IDE terminal.</w:t>
+        <w:t xml:space="preserve">3. Learning about various java GUI tools like the java AWT , java swing and </w:t>
+      </w:r>
+      <w:proofErr w:type="spellStart"/>
+      <w:r>
+        <w:t>javafx</w:t>
+      </w:r>
+      <w:proofErr w:type="spellEnd"/>
+      <w:r>
+        <w:t xml:space="preserve">, comparison of the GUIs created through them and their implementation and advantages. My learnings include which classes are to be used from java GUI packages like AWT, Swing and </w:t>
+      </w:r>
+      <w:proofErr w:type="spellStart"/>
+      <w:r>
+        <w:t>javafx</w:t>
+      </w:r>
+      <w:proofErr w:type="spellEnd"/>
+      <w:r>
+        <w:t xml:space="preserve"> and which functions are to be called to implement a functional GUI.</w:t>
+      </w:r>
+    </w:p>
+    <w:p>
+      <w:r>
+        <w:t>4. Applying various java frameworks to play music files in the java application created in the system, like java media framework (</w:t>
+      </w:r>
+      <w:proofErr w:type="spellStart"/>
+      <w:r>
+        <w:t>javax.media</w:t>
+      </w:r>
+      <w:proofErr w:type="spellEnd"/>
+      <w:r>
+        <w:t xml:space="preserve"> package) and </w:t>
+      </w:r>
+      <w:proofErr w:type="spellStart"/>
+      <w:r>
+        <w:t>javafx</w:t>
+      </w:r>
+      <w:proofErr w:type="spellEnd"/>
+      <w:r>
+        <w:t xml:space="preserve"> music playing tools and which media playing package better suits the needs of my project. Learning to play music files using java classes was completely new to me.</w:t>
+      </w:r>
+    </w:p>
+    <w:p>
+      <w:r>
+        <w:t xml:space="preserve">5. Learning to add library files like java JAR files to my java project and integration of the library files and java JAR files into my project, including the addition of </w:t>
+      </w:r>
+      <w:proofErr w:type="spellStart"/>
+      <w:r>
+        <w:t>javafx</w:t>
+      </w:r>
+      <w:proofErr w:type="spellEnd"/>
+      <w:r>
+        <w:t xml:space="preserve"> runtime components to deal with execution command errors in the IDE terminal.</w:t>
       </w:r>
     </w:p>
     <w:p>
@@ -5024,8 +5284,8 @@
       </w:pPr>
     </w:p>
     <w:sectPr>
-      <w:headerReference w:type="default" r:id="rId37"/>
-      <w:footerReference w:type="default" r:id="rId38"/>
+      <w:headerReference w:type="default" r:id="rId38"/>
+      <w:footerReference w:type="default" r:id="rId39"/>
       <w:pgSz w:w="12240" w:h="15840"/>
       <w:pgMar w:top="1440" w:right="1350" w:bottom="1440" w:left="1440" w:header="270" w:footer="720" w:gutter="0"/>
       <w:cols w:space="720"/>

</xml_diff>